<commit_message>
a few things for posterity before changes
</commit_message>
<xml_diff>
--- a/admin/Appendix A_ProjectApprovalForm_2018.docx
+++ b/admin/Appendix A_ProjectApprovalForm_2018.docx
@@ -250,8 +250,8 @@
         <w:tblLook w:val="04A0" w:firstRow="1" w:lastRow="0" w:firstColumn="1" w:lastColumn="0" w:noHBand="0" w:noVBand="1"/>
       </w:tblPr>
       <w:tblGrid>
-        <w:gridCol w:w="2917"/>
-        <w:gridCol w:w="6325"/>
+        <w:gridCol w:w="2846"/>
+        <w:gridCol w:w="6170"/>
       </w:tblGrid>
       <w:tr>
         <w:tc>
@@ -490,7 +490,21 @@
                 <w:color w:val="000000" w:themeColor="text1"/>
                 <w:lang w:val="en-US"/>
               </w:rPr>
-              <w:t xml:space="preserve">Principal (biostatistical) – </w:t>
+              <w:t>Principal (</w:t>
+            </w:r>
+            <w:r>
+              <w:rPr>
+                <w:color w:val="000000" w:themeColor="text1"/>
+                <w:lang w:val="en-US"/>
+              </w:rPr>
+              <w:t>biostatistics</w:t>
+            </w:r>
+            <w:r>
+              <w:rPr>
+                <w:color w:val="000000" w:themeColor="text1"/>
+                <w:lang w:val="en-US"/>
+              </w:rPr>
+              <w:t xml:space="preserve">) – </w:t>
             </w:r>
             <w:proofErr w:type="spellStart"/>
             <w:r>
@@ -530,24 +544,43 @@
                 <w:color w:val="000000" w:themeColor="text1"/>
                 <w:lang w:val="en-US"/>
               </w:rPr>
-              <w:t xml:space="preserve">Co (content-area) </w:t>
-            </w:r>
-            <w:r>
-              <w:rPr>
-                <w:color w:val="000000" w:themeColor="text1"/>
-                <w:lang w:val="en-US"/>
-              </w:rPr>
-              <w:t xml:space="preserve">– Katrina </w:t>
-            </w:r>
-            <w:proofErr w:type="spellStart"/>
-            <w:r>
-              <w:rPr>
-                <w:color w:val="000000" w:themeColor="text1"/>
-                <w:lang w:val="en-US"/>
-              </w:rPr>
-              <w:t>Scurrah</w:t>
-            </w:r>
-            <w:proofErr w:type="spellEnd"/>
+              <w:t>Co</w:t>
+            </w:r>
+            <w:r>
+              <w:rPr>
+                <w:color w:val="000000" w:themeColor="text1"/>
+                <w:lang w:val="en-US"/>
+              </w:rPr>
+              <w:t>-Supervisor</w:t>
+            </w:r>
+            <w:r>
+              <w:rPr>
+                <w:color w:val="000000" w:themeColor="text1"/>
+                <w:lang w:val="en-US"/>
+              </w:rPr>
+              <w:t xml:space="preserve"> (</w:t>
+            </w:r>
+            <w:r>
+              <w:rPr>
+                <w:color w:val="000000" w:themeColor="text1"/>
+                <w:lang w:val="en-US"/>
+              </w:rPr>
+              <w:t>twins expertise</w:t>
+            </w:r>
+            <w:r>
+              <w:rPr>
+                <w:color w:val="000000" w:themeColor="text1"/>
+                <w:lang w:val="en-US"/>
+              </w:rPr>
+              <w:t xml:space="preserve">) </w:t>
+            </w:r>
+            <w:r>
+              <w:rPr>
+                <w:color w:val="000000" w:themeColor="text1"/>
+                <w:lang w:val="en-US"/>
+              </w:rPr>
+              <w:t>– Katrina Scurrah</w:t>
+            </w:r>
           </w:p>
         </w:tc>
       </w:tr>
@@ -866,23 +899,7 @@
                 <w:color w:val="000000" w:themeColor="text1"/>
                 <w:lang w:val="en-US"/>
               </w:rPr>
-              <w:t xml:space="preserve"> how do these </w:t>
-            </w:r>
-            <w:proofErr w:type="gramStart"/>
-            <w:r>
-              <w:rPr>
-                <w:color w:val="000000" w:themeColor="text1"/>
-                <w:lang w:val="en-US"/>
-              </w:rPr>
-              <w:t>compare</w:t>
-            </w:r>
-            <w:proofErr w:type="gramEnd"/>
-            <w:r>
-              <w:rPr>
-                <w:color w:val="000000" w:themeColor="text1"/>
-                <w:lang w:val="en-US"/>
-              </w:rPr>
-              <w:t xml:space="preserve"> and can they be improved upon?  This question will be addressed through a literature review,</w:t>
+              <w:t xml:space="preserve"> how do these compare and can they be improved upon?  This question will be addressed through a literature review,</w:t>
             </w:r>
             <w:r>
               <w:rPr>
@@ -1122,7 +1139,14 @@
                 <w:color w:val="000000" w:themeColor="text1"/>
                 <w:lang w:val="en-US"/>
               </w:rPr>
-              <w:t xml:space="preserve">This will be using simulated data; the data to be used will be generated </w:t>
+              <w:t xml:space="preserve">I </w:t>
+            </w:r>
+            <w:r>
+              <w:rPr>
+                <w:color w:val="000000" w:themeColor="text1"/>
+                <w:lang w:val="en-US"/>
+              </w:rPr>
+              <w:t xml:space="preserve">will be using simulated data; the data will be generated </w:t>
             </w:r>
             <w:proofErr w:type="gramStart"/>
             <w:r>
@@ -1138,7 +1162,35 @@
                 <w:color w:val="000000" w:themeColor="text1"/>
                 <w:lang w:val="en-US"/>
               </w:rPr>
-              <w:t xml:space="preserve"> the literature review and methods write up – probably mid-April.</w:t>
+              <w:t xml:space="preserve"> the literature review and methods write up </w:t>
+            </w:r>
+            <w:r>
+              <w:rPr>
+                <w:color w:val="000000" w:themeColor="text1"/>
+                <w:lang w:val="en-US"/>
+              </w:rPr>
+              <w:t>(</w:t>
+            </w:r>
+            <w:r>
+              <w:rPr>
+                <w:color w:val="000000" w:themeColor="text1"/>
+                <w:lang w:val="en-US"/>
+              </w:rPr>
+              <w:t>mid-April</w:t>
+            </w:r>
+            <w:r>
+              <w:rPr>
+                <w:color w:val="000000" w:themeColor="text1"/>
+                <w:lang w:val="en-US"/>
+              </w:rPr>
+              <w:t>)</w:t>
+            </w:r>
+            <w:r>
+              <w:rPr>
+                <w:color w:val="000000" w:themeColor="text1"/>
+                <w:lang w:val="en-US"/>
+              </w:rPr>
+              <w:t>.</w:t>
             </w:r>
           </w:p>
         </w:tc>
@@ -1156,8 +1208,8 @@
         <w:tblLook w:val="04A0" w:firstRow="1" w:lastRow="0" w:firstColumn="1" w:lastColumn="0" w:noHBand="0" w:noVBand="1"/>
       </w:tblPr>
       <w:tblGrid>
-        <w:gridCol w:w="2917"/>
-        <w:gridCol w:w="6325"/>
+        <w:gridCol w:w="2863"/>
+        <w:gridCol w:w="6153"/>
       </w:tblGrid>
       <w:tr>
         <w:tc>
@@ -1288,23 +1340,24 @@
                 <w:color w:val="000000" w:themeColor="text1"/>
                 <w:lang w:val="en-US"/>
               </w:rPr>
-              <w:t>The “classical twin design” aims to estimate components of variation due to shared genetic effects, shared</w:t>
-            </w:r>
-            <w:r>
+              <w:t>The “classical twin design” aims to estimate components of variation due to shared genetic effects, shared environmental effects, and unshared effects using data from identical and non-identical twins. A recent</w:t>
+            </w:r>
+          </w:p>
+          <w:p>
+            <w:pPr>
               <w:rPr>
                 <w:i/>
                 <w:color w:val="000000" w:themeColor="text1"/>
                 <w:lang w:val="en-US"/>
               </w:rPr>
-              <w:t xml:space="preserve"> </w:t>
-            </w:r>
+            </w:pPr>
             <w:r>
               <w:rPr>
                 <w:i/>
                 <w:color w:val="000000" w:themeColor="text1"/>
                 <w:lang w:val="en-US"/>
               </w:rPr>
-              <w:t>environmental effects, and unshared effects using data from identical and non-identical twins. A recent</w:t>
+              <w:t>publication described a method of calculating the power to detect each of these variance components under certain assumptions. However, this method did not address power to detect differences in correlations</w:t>
             </w:r>
           </w:p>
           <w:p>
@@ -1321,123 +1374,58 @@
                 <w:color w:val="000000" w:themeColor="text1"/>
                 <w:lang w:val="en-US"/>
               </w:rPr>
-              <w:t>publication described a method of calculating the power to detect each of these variance components under</w:t>
-            </w:r>
-            <w:r>
+              <w:t>between identical and non-identical twins, which is an important first step in fitting variance components models.</w:t>
+            </w:r>
+          </w:p>
+          <w:p>
+            <w:pPr>
               <w:rPr>
                 <w:i/>
                 <w:color w:val="000000" w:themeColor="text1"/>
                 <w:lang w:val="en-US"/>
               </w:rPr>
-              <w:t xml:space="preserve"> </w:t>
-            </w:r>
-            <w:r>
+            </w:pPr>
+          </w:p>
+          <w:p>
+            <w:pPr>
               <w:rPr>
                 <w:i/>
                 <w:color w:val="000000" w:themeColor="text1"/>
                 <w:lang w:val="en-US"/>
               </w:rPr>
-              <w:t>certain assumptions. However, this method did not address power to detect differences in correlations</w:t>
-            </w:r>
-          </w:p>
-          <w:p>
-            <w:pPr>
+            </w:pPr>
+            <w:r>
               <w:rPr>
                 <w:i/>
                 <w:color w:val="000000" w:themeColor="text1"/>
                 <w:lang w:val="en-US"/>
               </w:rPr>
-            </w:pPr>
-            <w:r>
+              <w:t>This project will develop methods for estimating power for this first step, using both theory and simulations.</w:t>
+            </w:r>
+          </w:p>
+          <w:p>
+            <w:pPr>
               <w:rPr>
                 <w:i/>
                 <w:color w:val="000000" w:themeColor="text1"/>
                 <w:lang w:val="en-US"/>
               </w:rPr>
-              <w:t>between identical and non-identical twins, which is an important first step in fitting variance components</w:t>
-            </w:r>
+            </w:pPr>
+          </w:p>
+          <w:p>
+            <w:pPr>
+              <w:rPr>
+                <w:color w:val="000000" w:themeColor="text1"/>
+                <w:lang w:val="en-US"/>
+              </w:rPr>
+            </w:pPr>
             <w:r>
               <w:rPr>
                 <w:i/>
                 <w:color w:val="000000" w:themeColor="text1"/>
                 <w:lang w:val="en-US"/>
               </w:rPr>
-              <w:t xml:space="preserve"> </w:t>
-            </w:r>
-            <w:r>
-              <w:rPr>
-                <w:i/>
-                <w:color w:val="000000" w:themeColor="text1"/>
-                <w:lang w:val="en-US"/>
-              </w:rPr>
-              <w:t>models.</w:t>
-            </w:r>
-          </w:p>
-          <w:p>
-            <w:pPr>
-              <w:rPr>
-                <w:i/>
-                <w:color w:val="000000" w:themeColor="text1"/>
-                <w:lang w:val="en-US"/>
-              </w:rPr>
-            </w:pPr>
-          </w:p>
-          <w:p>
-            <w:pPr>
-              <w:rPr>
-                <w:i/>
-                <w:color w:val="000000" w:themeColor="text1"/>
-                <w:lang w:val="en-US"/>
-              </w:rPr>
-            </w:pPr>
-            <w:r>
-              <w:rPr>
-                <w:i/>
-                <w:color w:val="000000" w:themeColor="text1"/>
-                <w:lang w:val="en-US"/>
-              </w:rPr>
-              <w:t>This project will develop methods for estimating power for this first step, using both theory and simulations.</w:t>
-            </w:r>
-          </w:p>
-          <w:p>
-            <w:pPr>
-              <w:rPr>
-                <w:i/>
-                <w:color w:val="000000" w:themeColor="text1"/>
-                <w:lang w:val="en-US"/>
-              </w:rPr>
-            </w:pPr>
-          </w:p>
-          <w:p>
-            <w:pPr>
-              <w:rPr>
-                <w:color w:val="000000" w:themeColor="text1"/>
-                <w:lang w:val="en-US"/>
-              </w:rPr>
-            </w:pPr>
-            <w:r>
-              <w:rPr>
-                <w:i/>
-                <w:color w:val="000000" w:themeColor="text1"/>
-                <w:lang w:val="en-US"/>
-              </w:rPr>
-              <w:t>The methods will be made available on the Twins Research Australia website for researchers to use</w:t>
-            </w:r>
-            <w:r>
-              <w:rPr>
-                <w:i/>
-                <w:color w:val="000000" w:themeColor="text1"/>
-                <w:lang w:val="en-US"/>
-              </w:rPr>
-              <w:t xml:space="preserve"> </w:t>
-            </w:r>
-            <w:r>
-              <w:rPr>
-                <w:i/>
-                <w:color w:val="000000" w:themeColor="text1"/>
-                <w:lang w:val="en-US"/>
-              </w:rPr>
-              <w:t>worldwide.</w:t>
+              <w:t>The methods will be made available on the Twins Research Australia website for researchers to use worldwide.</w:t>
             </w:r>
           </w:p>
         </w:tc>
@@ -1477,7 +1465,49 @@
                 <w:color w:val="000000" w:themeColor="text1"/>
                 <w:lang w:val="en-US"/>
               </w:rPr>
-              <w:t>Yes; in general, weekly but with a fortnight lead time for initial meeting to allow time for start on literature review.</w:t>
+              <w:t xml:space="preserve">Yes; in general, weekly but with a fortnight lead time for </w:t>
+            </w:r>
+            <w:r>
+              <w:rPr>
+                <w:color w:val="000000" w:themeColor="text1"/>
+                <w:lang w:val="en-US"/>
+              </w:rPr>
+              <w:t xml:space="preserve">the </w:t>
+            </w:r>
+            <w:r>
+              <w:rPr>
+                <w:color w:val="000000" w:themeColor="text1"/>
+                <w:lang w:val="en-US"/>
+              </w:rPr>
+              <w:t xml:space="preserve">initial meeting to allow time for </w:t>
+            </w:r>
+            <w:r>
+              <w:rPr>
+                <w:color w:val="000000" w:themeColor="text1"/>
+                <w:lang w:val="en-US"/>
+              </w:rPr>
+              <w:t xml:space="preserve">a </w:t>
+            </w:r>
+            <w:r>
+              <w:rPr>
+                <w:color w:val="000000" w:themeColor="text1"/>
+                <w:lang w:val="en-US"/>
+              </w:rPr>
+              <w:t>start on</w:t>
+            </w:r>
+            <w:r>
+              <w:rPr>
+                <w:color w:val="000000" w:themeColor="text1"/>
+                <w:lang w:val="en-US"/>
+              </w:rPr>
+              <w:t xml:space="preserve"> the</w:t>
+            </w:r>
+            <w:r>
+              <w:rPr>
+                <w:color w:val="000000" w:themeColor="text1"/>
+                <w:lang w:val="en-US"/>
+              </w:rPr>
+              <w:t xml:space="preserve"> literature review.</w:t>
             </w:r>
           </w:p>
         </w:tc>
@@ -1526,101 +1556,263 @@
                 <w:lang w:val="en-US"/>
               </w:rPr>
             </w:pPr>
+            <w:r>
+              <w:rPr>
+                <w:color w:val="000000" w:themeColor="text1"/>
+                <w:lang w:val="en-US"/>
+              </w:rPr>
+              <w:t>Yes</w:t>
+            </w:r>
+            <w:r>
+              <w:rPr>
+                <w:color w:val="000000" w:themeColor="text1"/>
+                <w:lang w:val="en-US"/>
+              </w:rPr>
+              <w:t>, this has been discussed as a possibility</w:t>
+            </w:r>
+            <w:r>
+              <w:rPr>
+                <w:color w:val="000000" w:themeColor="text1"/>
+                <w:lang w:val="en-US"/>
+              </w:rPr>
+              <w:t>.</w:t>
+            </w:r>
+            <w:r>
+              <w:rPr>
+                <w:color w:val="000000" w:themeColor="text1"/>
+                <w:lang w:val="en-US"/>
+              </w:rPr>
+              <w:t xml:space="preserve"> I </w:t>
+            </w:r>
+            <w:r>
+              <w:rPr>
+                <w:color w:val="000000" w:themeColor="text1"/>
+                <w:lang w:val="en-US"/>
+              </w:rPr>
+              <w:t xml:space="preserve">am </w:t>
+            </w:r>
+            <w:r>
+              <w:rPr>
+                <w:color w:val="000000" w:themeColor="text1"/>
+                <w:lang w:val="en-US"/>
+              </w:rPr>
+              <w:t xml:space="preserve">keen to take advantage of this opportunity and work towards </w:t>
+            </w:r>
+            <w:r>
+              <w:rPr>
+                <w:color w:val="000000" w:themeColor="text1"/>
+                <w:lang w:val="en-US"/>
+              </w:rPr>
+              <w:t>publication</w:t>
+            </w:r>
+            <w:r>
+              <w:rPr>
+                <w:color w:val="000000" w:themeColor="text1"/>
+                <w:lang w:val="en-US"/>
+              </w:rPr>
+              <w:t>.</w:t>
+            </w:r>
+          </w:p>
+        </w:tc>
+      </w:tr>
+      <w:tr>
+        <w:tc>
+          <w:tcPr>
+            <w:tcW w:w="2917" w:type="dxa"/>
+          </w:tcPr>
+          <w:p>
+            <w:pPr>
+              <w:rPr>
+                <w:lang w:val="en-US"/>
+              </w:rPr>
+            </w:pPr>
+            <w:r>
+              <w:rPr>
+                <w:lang w:val="en-US"/>
+              </w:rPr>
+              <w:t>Date when discussed and a</w:t>
+            </w:r>
+            <w:r>
+              <w:rPr>
+                <w:lang w:val="en-US"/>
+              </w:rPr>
+              <w:t xml:space="preserve">greed by supervisor: </w:t>
+            </w:r>
+          </w:p>
+          <w:p>
+            <w:pPr>
+              <w:rPr>
+                <w:lang w:val="en-US"/>
+              </w:rPr>
+            </w:pPr>
+          </w:p>
+          <w:p>
+            <w:pPr>
+              <w:rPr>
+                <w:lang w:val="en-US"/>
+              </w:rPr>
+            </w:pPr>
+            <w:r>
+              <w:rPr>
+                <w:lang w:val="en-US"/>
+              </w:rPr>
+              <w:t xml:space="preserve">Signature of the student:        </w:t>
+            </w:r>
+          </w:p>
+          <w:p>
+            <w:pPr>
+              <w:rPr>
+                <w:lang w:val="en-US"/>
+              </w:rPr>
+            </w:pPr>
+          </w:p>
+          <w:p>
+            <w:pPr>
+              <w:rPr>
+                <w:lang w:val="en-US"/>
+              </w:rPr>
+            </w:pPr>
+            <w:r>
+              <w:rPr>
+                <w:lang w:val="en-US"/>
+              </w:rPr>
+              <w:t xml:space="preserve">Date: </w:t>
+            </w:r>
+          </w:p>
+        </w:tc>
+        <w:tc>
+          <w:tcPr>
+            <w:tcW w:w="6325" w:type="dxa"/>
+          </w:tcPr>
+          <w:p>
+            <w:pPr>
+              <w:rPr>
+                <w:color w:val="000000" w:themeColor="text1"/>
+                <w:lang w:val="en-US"/>
+              </w:rPr>
+            </w:pPr>
+            <w:r>
+              <w:rPr>
+                <w:color w:val="000000" w:themeColor="text1"/>
+                <w:lang w:val="en-US"/>
+              </w:rPr>
+              <w:t>8/3/20178</w:t>
+            </w:r>
+          </w:p>
+          <w:p>
+            <w:pPr>
+              <w:rPr>
+                <w:color w:val="000000" w:themeColor="text1"/>
+                <w:lang w:val="en-US"/>
+              </w:rPr>
+            </w:pPr>
+          </w:p>
+          <w:p>
+            <w:pPr>
+              <w:rPr>
+                <w:color w:val="000000" w:themeColor="text1"/>
+                <w:lang w:val="en-US"/>
+              </w:rPr>
+            </w:pPr>
+          </w:p>
+          <w:p>
+            <w:pPr>
+              <w:rPr>
+                <w:color w:val="000000" w:themeColor="text1"/>
+                <w:lang w:val="en-US"/>
+              </w:rPr>
+            </w:pPr>
+            <w:r>
+              <w:rPr>
+                <w:noProof/>
+                <w:color w:val="000000" w:themeColor="text1"/>
+                <w:lang w:val="en-US"/>
+              </w:rPr>
+              <mc:AlternateContent>
+                <mc:Choice Requires="wpi">
+                  <w:drawing>
+                    <wp:anchor distT="0" distB="0" distL="114300" distR="114300" simplePos="0" relativeHeight="251661312" behindDoc="0" locked="0" layoutInCell="1" allowOverlap="1" wp14:anchorId="69C0205D" wp14:editId="2685A050">
+                      <wp:simplePos x="0" y="0"/>
+                      <wp:positionH relativeFrom="column">
+                        <wp:posOffset>97790</wp:posOffset>
+                      </wp:positionH>
+                      <wp:positionV relativeFrom="paragraph">
+                        <wp:posOffset>-269240</wp:posOffset>
+                      </wp:positionV>
+                      <wp:extent cx="1816100" cy="829310"/>
+                      <wp:effectExtent l="38100" t="38100" r="0" b="46990"/>
+                      <wp:wrapNone/>
+                      <wp:docPr id="3" name="Ink 3"/>
+                      <wp:cNvGraphicFramePr/>
+                      <a:graphic xmlns:a="http://schemas.openxmlformats.org/drawingml/2006/main">
+                        <a:graphicData uri="http://schemas.microsoft.com/office/word/2010/wordprocessingInk">
+                          <w14:contentPart bwMode="auto" r:id="rId5">
+                            <w14:nvContentPartPr>
+                              <w14:cNvContentPartPr/>
+                            </w14:nvContentPartPr>
+                            <w14:xfrm>
+                              <a:off x="0" y="0"/>
+                              <a:ext cx="1816100" cy="829310"/>
+                            </w14:xfrm>
+                          </w14:contentPart>
+                        </a:graphicData>
+                      </a:graphic>
+                    </wp:anchor>
+                  </w:drawing>
+                </mc:Choice>
+                <mc:Fallback>
+                  <w:pict>
+                    <v:shapetype w14:anchorId="713F5759" id="_x0000_t75" coordsize="21600,21600" o:spt="75" o:preferrelative="t" path="m@4@5l@4@11@9@11@9@5xe" filled="f" stroked="f">
+                      <v:stroke joinstyle="miter"/>
+                      <v:formulas>
+                        <v:f eqn="if lineDrawn pixelLineWidth 0"/>
+                        <v:f eqn="sum @0 1 0"/>
+                        <v:f eqn="sum 0 0 @1"/>
+                        <v:f eqn="prod @2 1 2"/>
+                        <v:f eqn="prod @3 21600 pixelWidth"/>
+                        <v:f eqn="prod @3 21600 pixelHeight"/>
+                        <v:f eqn="sum @0 0 1"/>
+                        <v:f eqn="prod @6 1 2"/>
+                        <v:f eqn="prod @7 21600 pixelWidth"/>
+                        <v:f eqn="sum @8 21600 0"/>
+                        <v:f eqn="prod @7 21600 pixelHeight"/>
+                        <v:f eqn="sum @10 21600 0"/>
+                      </v:formulas>
+                      <v:path o:extrusionok="f" gradientshapeok="t" o:connecttype="rect"/>
+                      <o:lock v:ext="edit" aspectratio="t"/>
+                    </v:shapetype>
+                    <v:shape id="Ink 3" o:spid="_x0000_s1026" type="#_x0000_t75" style="position:absolute;margin-left:7pt;margin-top:-21.9pt;width:144.4pt;height:66.7pt;z-index:251661312;visibility:visible;mso-wrap-style:square;mso-wrap-distance-left:9pt;mso-wrap-distance-top:0;mso-wrap-distance-right:9pt;mso-wrap-distance-bottom:0;mso-position-horizontal:absolute;mso-position-horizontal-relative:text;mso-position-vertical:absolute;mso-position-vertical-relative:text" o:gfxdata="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">
+                      <v:imagedata r:id="rId6" o:title=""/>
+                    </v:shape>
+                  </w:pict>
+                </mc:Fallback>
+              </mc:AlternateContent>
+            </w:r>
+          </w:p>
+          <w:p>
+            <w:pPr>
+              <w:rPr>
+                <w:color w:val="000000" w:themeColor="text1"/>
+                <w:lang w:val="en-US"/>
+              </w:rPr>
+            </w:pPr>
+          </w:p>
+          <w:p>
+            <w:pPr>
+              <w:rPr>
+                <w:color w:val="000000" w:themeColor="text1"/>
+                <w:lang w:val="en-US"/>
+              </w:rPr>
+            </w:pPr>
+            <w:r>
+              <w:rPr>
+                <w:color w:val="000000" w:themeColor="text1"/>
+                <w:lang w:val="en-US"/>
+              </w:rPr>
+              <w:t>9/3/2017</w:t>
+            </w:r>
             <w:bookmarkStart w:id="2" w:name="_GoBack"/>
             <w:bookmarkEnd w:id="2"/>
-            <w:r>
-              <w:rPr>
-                <w:color w:val="000000" w:themeColor="text1"/>
-                <w:lang w:val="en-US"/>
-              </w:rPr>
-              <w:t>Yes</w:t>
-            </w:r>
-            <w:r>
-              <w:rPr>
-                <w:color w:val="000000" w:themeColor="text1"/>
-                <w:lang w:val="en-US"/>
-              </w:rPr>
-              <w:t>, this has been discussed as a possibility; I would be keen to take advantage of this opportunity and work towards this.</w:t>
-            </w:r>
-          </w:p>
-        </w:tc>
-      </w:tr>
-      <w:tr>
-        <w:tc>
-          <w:tcPr>
-            <w:tcW w:w="2917" w:type="dxa"/>
-          </w:tcPr>
-          <w:p>
-            <w:pPr>
-              <w:rPr>
-                <w:lang w:val="en-US"/>
-              </w:rPr>
-            </w:pPr>
-            <w:r>
-              <w:rPr>
-                <w:lang w:val="en-US"/>
-              </w:rPr>
-              <w:t>Date when discussed and a</w:t>
-            </w:r>
-            <w:r>
-              <w:rPr>
-                <w:lang w:val="en-US"/>
-              </w:rPr>
-              <w:t xml:space="preserve">greed by supervisor: </w:t>
-            </w:r>
-          </w:p>
-          <w:p>
-            <w:pPr>
-              <w:rPr>
-                <w:lang w:val="en-US"/>
-              </w:rPr>
-            </w:pPr>
-          </w:p>
-          <w:p>
-            <w:pPr>
-              <w:rPr>
-                <w:lang w:val="en-US"/>
-              </w:rPr>
-            </w:pPr>
-            <w:r>
-              <w:rPr>
-                <w:lang w:val="en-US"/>
-              </w:rPr>
-              <w:t xml:space="preserve">Signature of the student:        </w:t>
-            </w:r>
-          </w:p>
-          <w:p>
-            <w:pPr>
-              <w:rPr>
-                <w:lang w:val="en-US"/>
-              </w:rPr>
-            </w:pPr>
-          </w:p>
-          <w:p>
-            <w:pPr>
-              <w:rPr>
-                <w:lang w:val="en-US"/>
-              </w:rPr>
-            </w:pPr>
-            <w:r>
-              <w:rPr>
-                <w:lang w:val="en-US"/>
-              </w:rPr>
-              <w:t xml:space="preserve">Date: </w:t>
-            </w:r>
-          </w:p>
-        </w:tc>
-        <w:tc>
-          <w:tcPr>
-            <w:tcW w:w="6325" w:type="dxa"/>
-          </w:tcPr>
-          <w:p>
-            <w:pPr>
-              <w:rPr>
-                <w:color w:val="000000" w:themeColor="text1"/>
-                <w:lang w:val="en-US"/>
-              </w:rPr>
-            </w:pPr>
           </w:p>
         </w:tc>
       </w:tr>
@@ -1759,7 +1951,6 @@
     <w:lsdException w:name="HTML Sample" w:semiHidden="1" w:unhideWhenUsed="1"/>
     <w:lsdException w:name="HTML Typewriter" w:semiHidden="1" w:unhideWhenUsed="1"/>
     <w:lsdException w:name="HTML Variable" w:semiHidden="1" w:unhideWhenUsed="1"/>
-    <w:lsdException w:name="Normal Table" w:semiHidden="1" w:unhideWhenUsed="1"/>
     <w:lsdException w:name="annotation subject" w:semiHidden="1" w:unhideWhenUsed="1"/>
     <w:lsdException w:name="No List" w:semiHidden="1" w:unhideWhenUsed="1"/>
     <w:lsdException w:name="Outline List 1" w:semiHidden="1" w:unhideWhenUsed="1"/>
@@ -1803,10 +1994,8 @@
     <w:lsdException w:name="Table Elegant" w:semiHidden="1" w:unhideWhenUsed="1"/>
     <w:lsdException w:name="Table Professional" w:semiHidden="1" w:unhideWhenUsed="1"/>
     <w:lsdException w:name="Table Subtle 1" w:semiHidden="1" w:unhideWhenUsed="1"/>
-    <w:lsdException w:name="Table Subtle 2" w:semiHidden="1" w:unhideWhenUsed="1"/>
     <w:lsdException w:name="Table Web 1" w:semiHidden="1" w:unhideWhenUsed="1"/>
     <w:lsdException w:name="Table Web 2" w:semiHidden="1" w:unhideWhenUsed="1"/>
-    <w:lsdException w:name="Table Web 3" w:semiHidden="1" w:unhideWhenUsed="1"/>
     <w:lsdException w:name="Balloon Text" w:semiHidden="1" w:unhideWhenUsed="1"/>
     <w:lsdException w:name="Table Grid" w:uiPriority="39"/>
     <w:lsdException w:name="Table Theme" w:semiHidden="1" w:unhideWhenUsed="1"/>
@@ -2243,6 +2432,34 @@
 </w:styles>
 </file>
 
+<file path=word/ink/ink1.xml><?xml version="1.0" encoding="utf-8"?>
+<inkml:ink xmlns:inkml="http://www.w3.org/2003/InkML">
+  <inkml:definitions>
+    <inkml:context xml:id="ctx0">
+      <inkml:inkSource xml:id="inkSrc0">
+        <inkml:traceFormat>
+          <inkml:channel name="X" type="integer" min="-2.14748E9" max="2.14748E9" units="cm"/>
+          <inkml:channel name="Y" type="integer" min="-2.14748E9" max="2.14748E9" units="cm"/>
+          <inkml:channel name="F" type="integer" max="32767" units="dev"/>
+        </inkml:traceFormat>
+        <inkml:channelProperties>
+          <inkml:channelProperty channel="X" name="resolution" value="1000" units="1/cm"/>
+          <inkml:channelProperty channel="Y" name="resolution" value="1000" units="1/cm"/>
+          <inkml:channelProperty channel="F" name="resolution" value="0" units="1/dev"/>
+        </inkml:channelProperties>
+      </inkml:inkSource>
+      <inkml:timestamp xml:id="ts0" timeString="2018-03-12T22:35:01.810"/>
+    </inkml:context>
+    <inkml:brush xml:id="br0">
+      <inkml:brushProperty name="width" value="0.05" units="cm"/>
+      <inkml:brushProperty name="height" value="0.05" units="cm"/>
+    </inkml:brush>
+  </inkml:definitions>
+  <inkml:trace contextRef="#ctx0" brushRef="#br0">477 441 4352,'-6'-3'480,"-2"-1"-66,1 1-57,0-1-47,-6-2 159,-10-6 445,21 11-474,1 0-54,0 1-51,0-1-48,1 0-44,-1 0-42,1 0-38,-1 0-35,1-1 29,-1 1-88,1-1-65,0 1-34,1-3-156,-1 4 142,1-1 74,-1 1 112,0-1-134,0 0 0,0 0 0,0-1 0,0 1 0,0 0 0,0 0 0,-1 0 0,1-1 0,0 1 0,-1 0 0,1 0 0,0 0 0,-1 0 0,0-1-8,-10 0 80,11 2-81,0 0 0,0 0 0,0 0 0,0 0-1,-1 0 1,1 0 0,0 0 0,0 0 0,0 0 0,0 0 0,0 0 0,0 0-1,0 0 1,0 0 0,0 0 0,-1 0 0,1 0 0,0 0 0,0 0 0,0 0-1,0 0 1,0 0 0,0-1 0,0 1 0,0 0 0,0 0 0,0 0 0,-1 0-1,1 0 1,0 0 0,0 0 0,0 0 0,0 0 0,0 0 0,0 0 0,0 0-1,0 0 1,0-1 0,0 1 0,0 0 0,0 0 0,0 0 0,0 0 0,0 0-1,0 0 1,0 0 0,0 0 0,0-1 0,0 1 0,0 0 0,0 0 0,0 0 0,0 0-1,0 0 1,0 0 0,0 0 0,0 0 1,-3-12-21,-12 9-1,15 3 19,-1 0 0,1 0 0,-1 0 0,1 0 0,-1 0-1,1 0 1,-1 0 0,0 0 0,1 0 0,-1 0 0,1 0 0,-1 0-1,1 0 1,-1 0 0,1-1 0,-1 1 0,1 0 0,-1 0 0,1-1-1,-1 1 1,1 0 0,-1-1 0,1 1 0,0 0 0,-1-1-1,1 1 1,-1-1 0,1 1 0,0-1 0,0 1 0,-1-1 0,1 1 3,-5-8-6,-10-1 27,-5-14 64,-2 16-64,11 5-20,-2-1 2,7 1 7,0 0 0,0 1 0,-1-1 0,1 2 0,-1-1 0,1 1 0,-7 0-10,9 1 3,1-1 0,-1 1 0,1 1 0,-1-1 0,1 0 0,0 1 0,0 0 0,0 0 0,0 0 0,0 0 0,0 0 0,0 0 0,0 1 1,1 0-1,0-1 0,-1 1 0,1 0 0,0 0-3,-17 24 2,1 1 0,-12 26-2,20-35-13,1 1 0,-5 21 13,-2 18-81,-7 52 81,9-2-25,11-53 25,3 23 0,0-35 0,0-42 0,0 27-3,1 0 1,2 7 2,-1-26 5,0 0 1,1 0-1,-1 0 0,2 0 0,0 0-5,9 19 43,13 11 73,-24-37-105,1 0 0,-1-1-1,0 1 1,1-1 0,0 1 0,-1-1-1,1 0 1,0 0 0,0 0-1,0-1 1,0 1 0,0-1-1,1 0 1,-1 0 0,0 0 0,1 0-1,-1 0 1,1-1 0,1 1-11,0-1 20,1-1 1,0 0 0,-1 0 0,1 0-1,-1-1 1,1 0 0,3-2-21,31-16 89,-32 13-77,1 1-1,-1-1 0,0 0 0,-1-1 1,0 0-1,0 0 0,0 0 0,1-5-11,14-15 38,1 1-17,-13 18-20,-2 0-1,1-1 0,-1-1 0,-1 1 0,0-1 0,-1-1 0,1-1 0,17-52 0,-16 46-2,-4 12 5,0-1-1,-1 0 1,0-1-1,-1 1 1,1 0-1,-1-1 1,-1 1-1,0-1 1,0-4-3,-1 1 17,0 5 10,1-1-1,-2 1 0,1-1 1,-1 1-1,-2-6-26,3 11 5,-1 1-1,1 0 0,-1 0 0,1-1 1,-1 1-1,0 0 0,1 0 1,-1 0-1,0 0 0,0 0 1,0 0-1,0 0 0,0 0 0,0 0 1,0 0-1,-1 0-4,-15-3 17,15 5-17,0-1 0,0 1 1,0 0-1,0 0 0,0 0 0,0 0 1,1 0-1,-1 0 0,0 1 1,1-1-1,-1 0 0,1 1 1,-1-1-1,1 1 0,0 0 0,0-1 1,0 1-1,-1 2 0,-2 1-4,1 0-1,1 0 1,-1 0-1,1 1 1,0-1-1,-1 6 5,-13 81-81,11-28 56,6-47 1,1 1 1,0-1-1,3 9 24,0 1-36,-3-14 21,0 0 0,2 0 0,-1-1 0,2 1 0,-1-1 0,2 0 0,-1 0 1,2-1-1,0 0 0,4 6 15,-9-14 0,0 0 0,0 0 0,1-1 0,-1 1 0,1 0 0,0-1 0,0 0 0,0 0 0,0 1 0,0-2 0,0 1 0,1 0 0,-1-1 0,1 1 0,-1-1 0,1 0 0,-1 0 0,1-1 0,0 1 0,-1-1 0,1 1 0,0-1 0,2-1 0,0 1 0,0-1 0,-1 0 0,1-1 0,0 1 0,-1-1 0,0 0 0,1 0 0,-1-1 0,0 1 0,0-1 0,0-1 0,-1 1 0,1-1 0,-1 1 0,1-2 0,31-33 5,-12 12-71,1 2 0,19-15 66,1 10-1,-7 8 11,30-13-58,-61 31 32,1 0 0,0 1 0,-1 0 0,1 0 0,0 0 0,1 1 0,6 0 16,8 1-30,0 0-63,0 0-53,0 0-44,18 0-235,58 0-717,-94 0 1107,-4 1 25,1-1 0,-1 0 0,0 0 0,0 0 0,0 0 0,0 0 0,0 0 0,0 0 0,0-1 0,1 1 0,-1 0 1,0-1-1,0 1 0,0 0 0,0-1 0,0 1 0,0-1 0,0 0 0,0 1 0,-1-1 0,1 0 0,0 1 0,0-1 0,0 0 0,-1 0 1,1 0-1,0 0 0,-1 0 0,1 0 0,-1 0 0,1 0 0,-1 0 0,1 0 10,7-11-5,8-4 51,10-12 20,-12 4-66,0 0 0,-2 0 0,1-4 0,-7 13 0,3-7 0,0 0 0,-2-1 0,0 0 0,-2 0 0,2-14 0,10-116 0,-15 137 6,-2-1-1,0 0 1,-1-4-6,-6-41 52,2 22 7,1 3-1,-1-16-4,-7-16-17,10 60-28,-1 0 0,-1 0 0,1 0 0,-1 0 0,-1 1 0,1 0 0,-1 0 0,-1 0 0,-2-2-9,4 5 4,0 1-1,0-1 0,-1 1 0,0 0 0,0 0 0,0 1 1,0-1-1,-2 1-3,5 2 0,0 0 0,0 0 1,0 1-1,0-1 0,0 1 0,0-1 1,0 1-1,-1 0 0,1 0 0,0 0 1,0 0-1,0 0 0,0 1 0,0-1 1,0 1-1,0-1 0,0 1 1,0 0-1,0 0 0,-35 21-12,27-15-3,-1 0-8,1 0-1,1 1 0,0 0 0,0 1 1,0 0-1,1 0 0,0 1 0,-4 8 24,-2 6-44,1 1-1,2 0 0,-1 4 45,3-5-17,-5 7 4,-17 46 26,21-37 43,0 0-1,3 1 1,-1 19-56,4-11 108,3-1 1,3 42-109,2-50 77,1-1 0,2 1 0,2-1 0,2-1 0,1 0 0,4 6-77,-4-17 54,0-1 0,2-1 0,1 0 0,1 0-54,-4-8 35,1-1 0,1-1 0,0 0 0,1 0 0,13 10-35,-8-12 3,0 0 0,0-1 1,2-2-1,-1 0 0,1-1 0,0 0 0,20 3-3,-25-8 0,0-1 0,1 0 0,0-1 0,-1-1 0,1-1 0,0-1 0,0 0 0,-1-1 0,1-1 0,0 0 0,-2-1 4,0 1-1,14-7-3,-17 5 12,0-1 0,0-1-1,0 0 1,-1 0-1,1-1-11,9-10 21,0-1 0,-1 0 0,-1-1 0,6-9-21,-9 8 18,0-1 0,2-4-18,24-48-36,-9-5-76,-7-3-82,-7-3-87,-5-2-93,-5-2-97,-4 1-102,-4 10 45,-4 13-903,-11-59 1431,5 68-374,-3 3 83,4 29 100,-1 3 47,-1 3 43,-3 4 40,-2 4 37,-2 4 33,12 5 4,0 0 1,-1 1-1,1-1 0,0 1 1,0 0-1,-1 1 0,1-1 1,-2 1-14,0 0 70,0 1-1,0-1 1,0 1 0,0 0 0,1 1 0,-1-1 0,1 1 0,-3 2-70,1 0 100,1 0 0,-1 0 0,1 1 0,0-1 0,-4 7-100,-4 6 220,1 1 1,1 1-1,1 0 1,-2 6-221,-7 16 293,0 2-60,0 2-56,1 1-52,-7 15-36,-6 21 53,20-42-52,-6 42-90,8-21 55,3 4-55,0 25 76,3-24 21,3 0 1,6 38-98,-3-83 16,0 0 1,2-1 0,1 0 0,1 1 0,0-2-1,2 1 1,0-1 0,1 0 0,1-1-1,4 4-16,13 12 13,-15-23 8,0 1 0,1-2 0,5 4-21,-10-9 10,0 0-1,0-1 1,1 1-1,0-2 1,0 1-1,1-1 1,-1 0-1,1-1 1,0-1-1,9 3-9,-11-5 12,1 1-1,0-2 1,-1 1-1,1-1 1,0 0-12,6-2-6,0-1-1,0 0 1,0-1-1,8-4 7,-1-1-24,-1-1 0,16-11 24,10-11 16,-23 12 20,-1 0 1,-1-1-1,12-16-36,-8 5 61,-1-2 0,-2-1 0,-1 0 0,1-7-61,6-19 110,-3-1 0,4-17-110,12-59 67,-19 41-19,-5 0-1,0-42-47,-3 23 12,-13 101-12,2-13 0,-1 0 0,0-9 0,-10-39-10,5 57-2,0 6-1,2 8-2,-1 0-1,1 1 0,-1-1 0,-1 0 1,1 1-1,-2-3 16,3 7-5,-1 0-1,0-1 1,0 1 0,0-1 0,0 1-1,0 0 1,-1 0 0,1 0-1,0 0 1,-1 0 0,1 0-1,0 0 1,-1 0 0,1 0 0,-1 0-1,1 1 1,-1-1 0,0 1-1,1-1 1,-2 1 5,0-1-1,1 1 0,0-1-1,0 1 1,0 0 0,0 0-1,0 0 1,0 0 0,0 0-1,-1 0 1,1 1 0,0-1 0,0 1-1,0-1 1,0 1 0,0 0-1,0 0 1,0 0 0,0 0 1,-4 3 4,1 0 0,0 1-1,1-1 1,-1 1 0,1 0 0,-1 1-4,-29 42 86,22-27 6,1 1 1,-5 16-93,-14 51 167,13-28-114,5-17 21,2 1 1,2 4-75,-1 92 235,8-114-188,-3 9 46,3 0 0,1 0 0,1 0 0,2 0 0,5 22-93,4-6 149,3-1 1,5 9-150,-7-27 64,1 0-1,1-1 1,14 19-64,-24-43 11,1 0-1,0 0 1,0-1-1,1 0 0,0 0 1,0 0-1,1-1 0,0 0 1,7 4-11,-7-5 4,0-1 1,0 0 0,0-1-1,1 0 1,0 0-1,-1-1 1,1 0-1,0 0 1,8-1-5,-8 0-4,-1-1 0,1-1 1,-1 1-1,0-1 0,1-1 1,-1 0-1,0 0 0,0 0 1,0-1-1,3-2 4,-3 1-14,0 0 0,-1-1 0,0 1 0,0-2 0,0 1 0,0-1 0,-1 0 0,0 0 0,0-1 0,4-6 14,-4 4-34,14-18-88,-3-4-37,-4-4-43,-7-4-49,-7 20 58,0 0 1,-1 0 0,-1 0-1,-2-2 193,-15-44-455,-5 13 152,-7 5 103,9 19 69,-1 3 40,-30-22 12,11 16 96,-4 6 54,29 16-7,-1 2 0,0 0 0,0 1-1,-9-1-63,-62-8 337,63 13-125,0 1 1,-6 1-213,-11 3 255,0 4 35,-1 4 38,0 4 43,-35 17 58,23-7 326,-10 9-755,8 1 337,4 4-81,22-11-151,4 2-67,23-23-46,0 1 0,1-1 0,0 1 0,-3 6 8,6-10-11,0 0 0,0 0 1,1 1-1,0-1 0,0 0 1,0 1-1,1-1 0,-1 1 1,1 4 10,0-8-6,0 1-1,0 0 1,0-1 0,0 1 0,0 0 0,0 0 0,1-1 0,-1 1 0,0 0 0,1-1 0,-1 1-1,1-1 1,0 1 0,0 0 0,0-1 0,-1 0 0,1 1 0,0-1 0,1 1 0,-1-1 0,0 0-1,0 0 1,1 0 0,-1 0 0,0 0 0,1 0 0,-1 0 0,1 0 0,-1 0 0,1-1 0,0 1 0,-1-1-1,1 1 1,0-1 6,7 1-21,0 0 0,1-1 0,-1 0 0,0-1 0,0 0 0,6-1 21,16-2-50,-1 2 12,0 0-52,30-6 90,-25 1-87,24-10 87,-3-2-243,31-17 243,56-33-275,-51 21 133,-73 38 121,186-104-229,-1-12 77,-3-6 88,-5-1 102,-148 99 23,-3-1 49,-2 0 59,-3-2 66,12-10 132,-16 20-52,-26 21-203,-4 4-34,-6 2-56,0-1-1,0 1 1,0 0 0,0 0-1,0 0 1,0 0-1,0 0 1,1 0-1,-1 0 1,0 0-1,0 0 1,0 0-1,0 0 1,0 0-1,0 1 1,0-1 0,0 0-1,0 0 1,0 0-1,1 0 1,-1 0-1,0 0 1,0 0-1,0 0 1,0 0-1,0 0 1,0 0-1,0 0 1,0 0-1,0 0 1,0 0 0,0 0-1,0 1 1,0-1-1,0 0 1,0 0-1,1 0 1,-1 0-1,0 0 1,0 0-1,0 0 1,0 0-1,0 0 1,0 1 0,0-1-1,0 0 1,0 0-1,0 0 1,0 0-1,0 0 1,-1 0-1,1 0 1,0 0-1,0 0 1,0 1-1,0-1 1,0 0-1,0 0 1,0 0 0,0 0-1,0 0 1,0 0-1,0 0 1,0 0-1,0 0 1,0 0-1,-19 28-81,5-10 63,2 3-113,1 0 0,-8 21 131,-15 30-207,-28 34-49,-2 18 12,2 5 91,-6 29 58,-20 78 53,72-184 5,2 1 1,3 0-1,2 6 37,-4 49 9,3 2 64,7-66-23,-6 59 99,21 73 342,-11-147-315,1 0 0,3 13-176,1 4 210,-3 5 102,-3 2-32,0-6-48,-3-20-84,-3-12-74,0-2-69,4 11-61,2-11 52,0 2-70,0 39-369,0-36 303,-3 2-118,-8 4-44,4-12 115,7-11 179,-1 0 0,1 0 0,-1 0 0,1-1 0,-1 1 0,0 0 0,1 0 0,-1-1 0,0 1 0,1 0 0,-1-1 0,0 1 0,0-1 0,0 1 0,1-1 0,-2 1 8,2-2-1,-1 1 0,1-1 0,-1 0 0,1 0 0,0 1 0,-1-1 0,1 0 0,0 0 0,0 1 0,0-1 0,-1 0 0,1 0 0,0 0 0,0 1 0,0-1 0,0 0 0,0 0 0,0 0 0,1 1 0,-1-1 0,0-1 1,0-23 6,0-42 70,5-34 132,-1 66 17,8-34-225,8-4 103,39-74 118,-18 50-58,7-16-21,3 2-54,4 1-47,2 1-46,3 1-39,0 1-37,63-103-175,-118 202 243,45-75-107,26-39-108,31-50-114,-40 55 158,-29 53 98,-14 25 53,-1-2 45,-2-3 116,-21 43-116,0 1-1,1-1 1,-1 0 0,1 1 0,-1-1-1,0 1 1,1-1 0,0 1 0,-1-1-1,1 1 1,-1-1 0,1 1 0,-1 0-1,1-1 1,0 1 0,-1 0-1,1 0 1,0-1 0,-1 1 0,1 0-12,-12 6 256,8-3-225,1 0 1,0 0-1,-1 0 0,1 0 1,1 1-1,-1-1 1,-1 3-32,-15 54 164,-46 147 10,34-118-116,1 3-34,-26 133-69,-9 124-108,39-203 95,19-114 30,-28 157-127,8-60 89,0-23 55,-3-3 57,8-33 83,6-20 27,0-1 45,-1 0 40,-2 0 35,6-10-16,2-7 5,8-25-179,-1 0 1,1 0-1,-1 0 0,-1-1 1,1 1-1,-1-1 1,0 0-1,-5 6-86,9-12 7,-1 1 0,1-1 0,-1 0 0,1 1-1,0-1 1,-1 1 0,0-1 0,1 0 0,-1 0 0,1 1 0,-1-1 0,1 0 0,-1 0 0,0 0-1,1 1 1,-1-1 0,1 0 0,-1 0 0,0 0 0,1 0 0,-1 0 0,1 0 0,-1 0 0,0 0-1,1-1 1,-1 1 0,1 0 0,-1 0 0,0 0 0,1-1 0,-1 1 0,1 0 0,-1-1 0,0 1-7,-7-9 77,1-2-48,4 5-40,0-1 0,1 1 0,0-1 1,0 0-1,0-1 11,0-4-56,1 1 0,0-1 1,1 0-1,1-10 56,9-49-269,0 26 133,26-104-156,63-195-300,-58 222 345,-10 35 103,59-179-224,-9 20 156,-20 78 31,-9 31-30,1 3-81,-40 106 271,-13 28 21,0 0 0,0 0-1,0 0 1,0 0 0,1 0 0,-1 0 0,0 0 0,0 0 0,0 1 0,0-1 0,0 0 0,0 0 0,0 0 0,0 0 0,0 0-1,0 0 1,1 0 0,-1 0 0,0 0 0,0 0 0,0 0 0,0 0 0,0 0 0,0 0 0,0 0 0,0 0 0,1 0 0,-1 0-1,0 0 1,0 0 0,0 0 0,0 0 0,0 0 0,0 0 0,0 0 0,1 0 0,-1 0 0,0 0 0,0 0 0,0 0 0,0 0-1,0 0 1,0 0 0,0 0 0,0 0 0,0 0 0,1 0 0,-1-1 0,0 1 0,0 0 0,0 0 0,0 0 0,0 0 0,0 0-1,0 0 1,0 0 0,0 0 0,0 0 0,0-1 0,0 1 0,0 0 0,0 0 0,0 0 0,0 0 0,0 0 0,0 0 0,0 0 0,0-1-1,0 1 1,0 0 0,-1 16 6,-3 30 15,-8 2 35,-23 49 106,17-54-17,-1 14-145,13-38 45,-1 0 1,0-1-1,-5 7-45,-14 23 43,-1 2-73,27-49 28,-1-1 1,1 0-1,0 1 0,0-1 1,-1 1-1,1-1 0,0 0 1,0 1-1,0-1 0,0 1 1,0-1-1,0 1 0,-1-1 1,1 1-1,0-1 1,0 1-1,0-1 0,1 1 1,-1-1-1,0 1 0,0-1 1,0 1-1,0-1 0,0 0 1,1 1-1,-1-1 0,0 1 1,0-1-1,1 1 0,-1-1 1,0 0-1,0 1 0,1-1 1,-1 0-1,0 1 0,1-1 2,0 0-4,-1 1-1,1-1 0,0 0 1,-1 0-1,1 0 0,-1 0 0,1 0 1,0 0-1,-1 0 0,1 0 0,-1 0 1,1 0-1,0 0 0,-1-1 1,1 1-1,-1 0 0,1 0 0,0-1 1,0 1 4,1-2-17,0 1 0,1-1 1,-1 0-1,0 0 1,0 0-1,0 0 1,0 0-1,-1-1 0,1 0 17,45-56-297,5-4 34,58-56-179,-37 41 231,28-26-92,-66 73 242,3 3 38,-15 14 58,10-3 91,-19 10-73,-13 7-48,0-1 1,-1 1-1,1 0 1,0 0 0,-1-1-1,1 1 1,0 0-1,-1 0 1,1 0 0,0 0-1,-1 0 1,1 0-1,0 0 1,0 0 0,-1 0-1,1 0 1,0 1-1,-1-1 1,1 0 0,0 0-1,-1 1 1,1-1-1,-1 0 1,1 1-1,0-1 1,-1 1 0,1-1-1,-1 0 1,1 1-1,-1-1 1,1 1 0,-1 0-1,0-1 1,1 1-1,-1-1 1,0 1 0,1 0-6,0 1 17,0 0 0,0 0 1,0 1-1,0-1 0,-1 0 0,1 0 1,-1 1-1,0-1 0,1 2-17,-8 24 123,2-15-75,2-3-15,-26 75 251,-2 0-45,-4-1-52,-8 2-55,23-46-54,1 1 0,2 0 0,-6 26-78,0 20 74,7 12-58,13-61-106,1 23 90,1-51-7,1 0-1,1 1 0,0-1 1,1 0-1,0 0 0,0 0 0,1 0 1,1 0-1,-1 0 8,1-4-3,-1 1 0,1-1 0,0 0 1,1 0-1,0-1 0,-1 1 0,2-1 0,-1 0 0,1 0 0,-1-1 0,1 0 1,0 0-1,5 2 3,-2-1 7,0-1 1,0 0-1,1 0 1,1 0-8,39 6 79,-13-7 151,35-2-230,-50-1 45,26-1 185,0-1 0,23-7-230,-35 3 188,0-2 0,0-1 0,18-9-188,-3 0 202,8-4-29,22-8-15,-48 15-68,-4 0-69,-3-2-65,-1 1-58,9-7-119,-28 20 194,9-7-58,-1 1-34,0 0-41,-2-1-49,0 0-55,-1-1-64,-1-1-71,-1-2-79,12-24-1186</inkml:trace>
+  <inkml:trace contextRef="#ctx0" brushRef="#br0" timeOffset="658.3498">2612 53 2688,'3'0'259,"-1"0"-48,1 0-40,-1-1-32,2 0 63,5-4 178,-6 3-211,0 0 58,0-2 147,0 2-135,-1-1 39,-1 2-175,2-1 6,0-1-66,1-1-60,1 2-54,-3 0 104,1 1-63,-1 1-55,0-1-43,0 0-170,3-2-515,-5 1 577,1-2 68,-1 2 127,0 0 36,0-1-145,0 3 130,6 0 326,-1 1-100,-2 1-56,1 6 110,-4-4-116,3 2 304,14 23 64,-5-23-448,-9 9 43,-4-4-11,-9 6 262,6-13-300,4-4-54,0 0 1,0 0-1,0 1 1,0-1-1,0 0 1,0 0-1,0 0 1,0 0-1,0 0 1,0 0-1,0 0 1,-1 0-1,1 1 1,0-1-1,0 0 1,0 0-1,0 0 1,0 0-1,0 0 1,0 0-1,-1 0 1,1 0-1,0 0 1,0 0-1,0 0 1,0 0-1,0 0 1,-1 0-1,1 0 1,0 0-1,0 0 1,0 0-1,0 0 1,0 0-1,0 0 0,-1 0 1,1 0-1,0 0 1,0 0-1,0 0 1,0 0-1,0 0 1,0 0-1,0 0 1,-1-1-1,1 1 1,0 0-1,0 0 1,0 0-1,0 0 1,0 0-1,0 0 1,0 0-1,0 0 1,0-1-1,0 1 1,-1 0-5,-10-12 256,7 9-66,1 2-76,1 1-48,-2 1-37,1 0 1,2-1 17,-3-1 117,4 4-79,0 12-149,-3 0 0,-9-12-149,11-3 20,0 1 36,0 1-70,2 1 95,1 4-81,-1-6 117,-2-1-38,16 3-762</inkml:trace>
+</inkml:ink>
+</file>
+
 <file path=word/theme/theme1.xml><?xml version="1.0" encoding="utf-8"?>
 <a:theme xmlns:a="http://schemas.openxmlformats.org/drawingml/2006/main" name="Office Theme">
   <a:themeElements>
@@ -2533,7 +2750,7 @@
 </file>
 
 <file path=customXml/itemProps1.xml><?xml version="1.0" encoding="utf-8"?>
-<ds:datastoreItem xmlns:ds="http://schemas.openxmlformats.org/officeDocument/2006/customXml" ds:itemID="{301678B4-A4C8-44A1-9B81-CC0363FC0534}">
+<ds:datastoreItem xmlns:ds="http://schemas.openxmlformats.org/officeDocument/2006/customXml" ds:itemID="{32AA78B5-1316-462A-885B-5A0A448F70AB}">
   <ds:schemaRefs>
     <ds:schemaRef ds:uri="http://schemas.openxmlformats.org/officeDocument/2006/bibliography"/>
   </ds:schemaRefs>

</xml_diff>